<commit_message>
Update style for graphics
</commit_message>
<xml_diff>
--- a/3-text/resources/template.docx
+++ b/3-text/resources/template.docx
@@ -598,7 +598,7 @@
     </w:r>
     <w:r>
       <w:rPr/>
-      <w:t>3</w:t>
+      <w:t>8</w:t>
     </w:r>
     <w:r>
       <w:rPr/>
@@ -966,7 +966,7 @@
     </w:rPr>
   </w:style>
   <w:style w:type="character" w:styleId="LineNumbering">
-    <w:name w:val="Line Numbering"/>
+    <w:name w:val="Line Number"/>
     <w:rPr/>
   </w:style>
   <w:style w:type="character" w:styleId="NumberingSymbols">
@@ -985,13 +985,13 @@
     <w:rPr/>
   </w:style>
   <w:style w:type="character" w:styleId="FootnoteAnchor">
-    <w:name w:val="Footnote Anchor"/>
+    <w:name w:val="Footnote Reference"/>
     <w:rPr>
       <w:vertAlign w:val="superscript"/>
     </w:rPr>
   </w:style>
   <w:style w:type="character" w:styleId="EndnoteAnchor">
-    <w:name w:val="Endnote Anchor"/>
+    <w:name w:val="Endnote Reference"/>
     <w:rPr>
       <w:vertAlign w:val="superscript"/>
     </w:rPr>

</xml_diff>

<commit_message>
Remove line numbers for submission
</commit_message>
<xml_diff>
--- a/3-text/resources/template.docx
+++ b/3-text/resources/template.docx
@@ -51,7 +51,7 @@
     </w:p>
     <w:p>
       <w:pPr>
-        <w:pStyle w:val="TextBody"/>
+        <w:pStyle w:val="BodyText"/>
         <w:rPr/>
       </w:pPr>
       <w:r>
@@ -113,7 +113,7 @@
     </w:p>
     <w:p>
       <w:pPr>
-        <w:pStyle w:val="TextBody"/>
+        <w:pStyle w:val="BodyText"/>
         <w:rPr/>
       </w:pPr>
       <w:r>
@@ -135,7 +135,7 @@
     </w:p>
     <w:p>
       <w:pPr>
-        <w:pStyle w:val="TextBody"/>
+        <w:pStyle w:val="BodyText"/>
         <w:rPr/>
       </w:pPr>
       <w:r>
@@ -212,7 +212,7 @@
     </w:p>
     <w:p>
       <w:pPr>
-        <w:pStyle w:val="TextBody"/>
+        <w:pStyle w:val="BodyText"/>
         <w:rPr/>
       </w:pPr>
       <w:r>
@@ -222,7 +222,7 @@
     </w:p>
     <w:p>
       <w:pPr>
-        <w:pStyle w:val="TextBody"/>
+        <w:pStyle w:val="BodyText"/>
         <w:rPr/>
       </w:pPr>
       <w:r>
@@ -242,7 +242,7 @@
     </w:p>
     <w:p>
       <w:pPr>
-        <w:pStyle w:val="TextBody"/>
+        <w:pStyle w:val="BodyText"/>
         <w:rPr/>
       </w:pPr>
       <w:r>
@@ -251,7 +251,7 @@
       </w:r>
       <w:r>
         <w:rPr>
-          <w:rStyle w:val="FootnoteAnchor"/>
+          <w:rStyle w:val="FootnoteReference"/>
         </w:rPr>
         <w:footnoteReference w:id="2"/>
       </w:r>
@@ -268,7 +268,7 @@
     </w:p>
     <w:p>
       <w:pPr>
-        <w:pStyle w:val="TextBody"/>
+        <w:pStyle w:val="BodyText"/>
         <w:rPr/>
       </w:pPr>
       <w:r>
@@ -288,7 +288,7 @@
     </w:p>
     <w:p>
       <w:pPr>
-        <w:pStyle w:val="TextBody"/>
+        <w:pStyle w:val="BodyText"/>
         <w:rPr/>
       </w:pPr>
       <w:r>
@@ -308,7 +308,7 @@
     </w:p>
     <w:p>
       <w:pPr>
-        <w:pStyle w:val="TextBody"/>
+        <w:pStyle w:val="BodyText"/>
         <w:rPr/>
       </w:pPr>
       <w:r>
@@ -328,7 +328,7 @@
     </w:p>
     <w:p>
       <w:pPr>
-        <w:pStyle w:val="TextBody"/>
+        <w:pStyle w:val="BodyText"/>
         <w:rPr/>
       </w:pPr>
       <w:r>
@@ -338,7 +338,7 @@
     </w:p>
     <w:p>
       <w:pPr>
-        <w:pStyle w:val="TextBody"/>
+        <w:pStyle w:val="BodyText"/>
         <w:rPr/>
       </w:pPr>
       <w:r>
@@ -379,7 +379,7 @@
     </w:p>
     <w:p>
       <w:pPr>
-        <w:pStyle w:val="TextBody"/>
+        <w:pStyle w:val="BodyText"/>
         <w:rPr/>
       </w:pPr>
       <w:r>
@@ -409,7 +409,7 @@
     </w:p>
     <w:p>
       <w:pPr>
-        <w:pStyle w:val="TextBody"/>
+        <w:pStyle w:val="BodyText"/>
         <w:rPr/>
       </w:pPr>
       <w:r>
@@ -429,7 +429,7 @@
     </w:p>
     <w:p>
       <w:pPr>
-        <w:pStyle w:val="TextBody"/>
+        <w:pStyle w:val="BodyText"/>
         <w:rPr/>
       </w:pPr>
       <w:r>
@@ -565,7 +565,6 @@
       <w:type w:val="nextPage"/>
       <w:pgSz w:w="11906" w:h="16838"/>
       <w:pgMar w:left="1800" w:right="1800" w:gutter="0" w:header="0" w:top="1152" w:footer="720" w:bottom="1459"/>
-      <w:lnNumType w:countBy="1" w:restart="newPage" w:distance="454"/>
       <w:pgNumType w:fmt="decimal"/>
       <w:formProt w:val="false"/>
       <w:textDirection w:val="lrTb"/>
@@ -637,7 +636,7 @@
   <w:footnote w:id="2">
     <w:p>
       <w:pPr>
-        <w:pStyle w:val="Footnote"/>
+        <w:pStyle w:val="FootnoteText"/>
         <w:spacing w:before="180" w:after="180"/>
         <w:rPr/>
       </w:pPr>
@@ -957,7 +956,7 @@
     <w:qFormat/>
     <w:rPr/>
   </w:style>
-  <w:style w:type="character" w:styleId="InternetLink">
+  <w:style w:type="character" w:styleId="Hyperlink">
     <w:name w:val="Hyperlink"/>
     <w:rPr>
       <w:color w:val="000080"/>
@@ -965,7 +964,7 @@
       <w:lang w:val="zxx" w:eastAsia="zxx" w:bidi="zxx"/>
     </w:rPr>
   </w:style>
-  <w:style w:type="character" w:styleId="LineNumbering">
+  <w:style w:type="character" w:styleId="LineNumber">
     <w:name w:val="Line Number"/>
     <w:rPr/>
   </w:style>
@@ -982,16 +981,12 @@
   <w:style w:type="character" w:styleId="FootnoteCharacters">
     <w:name w:val="Footnote Characters"/>
     <w:qFormat/>
-    <w:rPr/>
-  </w:style>
-  <w:style w:type="character" w:styleId="FootnoteAnchor">
+    <w:rPr>
+      <w:vertAlign w:val="superscript"/>
+    </w:rPr>
+  </w:style>
+  <w:style w:type="character" w:styleId="FootnoteReference">
     <w:name w:val="Footnote Reference"/>
-    <w:rPr>
-      <w:vertAlign w:val="superscript"/>
-    </w:rPr>
-  </w:style>
-  <w:style w:type="character" w:styleId="EndnoteAnchor">
-    <w:name w:val="Endnote Reference"/>
     <w:rPr>
       <w:vertAlign w:val="superscript"/>
     </w:rPr>
@@ -1001,10 +996,16 @@
     <w:qFormat/>
     <w:rPr/>
   </w:style>
+  <w:style w:type="character" w:styleId="EndnoteReference">
+    <w:name w:val="Endnote Reference"/>
+    <w:rPr>
+      <w:vertAlign w:val="superscript"/>
+    </w:rPr>
+  </w:style>
   <w:style w:type="paragraph" w:styleId="Heading">
     <w:name w:val="Heading"/>
     <w:basedOn w:val="Normal"/>
-    <w:next w:val="TextBody"/>
+    <w:next w:val="BodyText"/>
     <w:qFormat/>
     <w:pPr>
       <w:keepNext w:val="true"/>
@@ -1018,7 +1019,7 @@
       <w:szCs w:val="28"/>
     </w:rPr>
   </w:style>
-  <w:style w:type="paragraph" w:styleId="TextBody">
+  <w:style w:type="paragraph" w:styleId="BodyText">
     <w:name w:val="Body Text"/>
     <w:basedOn w:val="Normal"/>
     <w:link w:val="BodyTextChar"/>
@@ -1031,7 +1032,7 @@
   </w:style>
   <w:style w:type="paragraph" w:styleId="List">
     <w:name w:val="List"/>
-    <w:basedOn w:val="TextBody"/>
+    <w:basedOn w:val="BodyText"/>
     <w:pPr/>
     <w:rPr>
       <w:rFonts w:cs="FreeSans"/>
@@ -1193,7 +1194,7 @@
       <w:szCs w:val="20"/>
     </w:rPr>
   </w:style>
-  <w:style w:type="paragraph" w:styleId="Footnote">
+  <w:style w:type="paragraph" w:styleId="FootnoteText">
     <w:name w:val="Footnote Text"/>
     <w:basedOn w:val="Normal"/>
     <w:uiPriority w:val="9"/>
@@ -1222,7 +1223,7 @@
     </w:rPr>
   </w:style>
   <w:style w:type="paragraph" w:styleId="Definition1">
-    <w:name w:val="Definition"/>
+    <w:name w:val="Definition1"/>
     <w:basedOn w:val="Normal"/>
     <w:qFormat/>
     <w:pPr/>
@@ -1291,8 +1292,8 @@
     </w:pPr>
     <w:rPr/>
   </w:style>
-  <w:style w:type="paragraph" w:styleId="Quotations">
-    <w:name w:val="Quotations"/>
+  <w:style w:type="paragraph" w:styleId="BlockQuotation">
+    <w:name w:val="Block Quotation"/>
     <w:basedOn w:val="Normal"/>
     <w:qFormat/>
     <w:pPr/>
@@ -1301,7 +1302,7 @@
   <w:style w:type="paragraph" w:styleId="Firstparagraph">
     <w:name w:val="First paragraph"/>
     <w:basedOn w:val="Normal"/>
-    <w:next w:val="TextBody"/>
+    <w:next w:val="BodyText"/>
     <w:qFormat/>
     <w:pPr>
       <w:suppressAutoHyphens w:val="false"/>
@@ -1330,41 +1331,41 @@
 </file>
 
 <file path=word/theme/theme1.xml><?xml version="1.0" encoding="utf-8"?>
-<a:theme xmlns:a="http://schemas.openxmlformats.org/drawingml/2006/main" name="Office Theme">
+<a:theme xmlns:a="http://schemas.openxmlformats.org/drawingml/2006/main" xmlns:r="http://schemas.openxmlformats.org/officeDocument/2006/relationships" name="Office Theme">
   <a:themeElements>
     <a:clrScheme name="Office">
       <a:dk1>
-        <a:sysClr val="windowText" lastClr="000000"/>
+        <a:srgbClr val="000000"/>
       </a:dk1>
       <a:lt1>
-        <a:sysClr val="window" lastClr="FFFFFF"/>
+        <a:srgbClr val="ffffff"/>
       </a:lt1>
       <a:dk2>
-        <a:srgbClr val="1F497D"/>
+        <a:srgbClr val="1f497d"/>
       </a:dk2>
       <a:lt2>
-        <a:srgbClr val="EEECE1"/>
+        <a:srgbClr val="eeece1"/>
       </a:lt2>
       <a:accent1>
-        <a:srgbClr val="4F81BD"/>
+        <a:srgbClr val="4f81bd"/>
       </a:accent1>
       <a:accent2>
-        <a:srgbClr val="C0504D"/>
+        <a:srgbClr val="c0504d"/>
       </a:accent2>
       <a:accent3>
-        <a:srgbClr val="9BBB59"/>
+        <a:srgbClr val="9bbb59"/>
       </a:accent3>
       <a:accent4>
-        <a:srgbClr val="8064A2"/>
+        <a:srgbClr val="8064a2"/>
       </a:accent4>
       <a:accent5>
-        <a:srgbClr val="4BACC6"/>
+        <a:srgbClr val="4bacc6"/>
       </a:accent5>
       <a:accent6>
-        <a:srgbClr val="F79646"/>
+        <a:srgbClr val="f79646"/>
       </a:accent6>
       <a:hlink>
-        <a:srgbClr val="0000FF"/>
+        <a:srgbClr val="0000ff"/>
       </a:hlink>
       <a:folHlink>
         <a:srgbClr val="800080"/>
@@ -1372,277 +1373,131 @@
     </a:clrScheme>
     <a:fontScheme name="Office">
       <a:majorFont>
-        <a:latin typeface="Calibri"/>
+        <a:latin typeface="Calibri" pitchFamily="0" charset="1"/>
         <a:ea typeface=""/>
         <a:cs typeface=""/>
-        <a:font script="Jpan" typeface="ＭＳ ゴシック"/>
-        <a:font script="Hang" typeface="맑은 고딕"/>
-        <a:font script="Hans" typeface="宋体"/>
-        <a:font script="Hant" typeface="新細明體"/>
-        <a:font script="Arab" typeface="Times New Roman"/>
-        <a:font script="Hebr" typeface="Times New Roman"/>
-        <a:font script="Thai" typeface="Angsana New"/>
-        <a:font script="Ethi" typeface="Nyala"/>
-        <a:font script="Beng" typeface="Vrinda"/>
-        <a:font script="Gujr" typeface="Shruti"/>
-        <a:font script="Khmr" typeface="MoolBoran"/>
-        <a:font script="Knda" typeface="Tunga"/>
-        <a:font script="Guru" typeface="Raavi"/>
-        <a:font script="Cans" typeface="Euphemia"/>
-        <a:font script="Cher" typeface="Plantagenet Cherokee"/>
-        <a:font script="Yiii" typeface="Microsoft Yi Baiti"/>
-        <a:font script="Tibt" typeface="Microsoft Himalaya"/>
-        <a:font script="Thaa" typeface="MV Boli"/>
-        <a:font script="Deva" typeface="Mangal"/>
-        <a:font script="Telu" typeface="Gautami"/>
-        <a:font script="Taml" typeface="Latha"/>
-        <a:font script="Syrc" typeface="Estrangelo Edessa"/>
-        <a:font script="Orya" typeface="Kalinga"/>
-        <a:font script="Mlym" typeface="Kartika"/>
-        <a:font script="Laoo" typeface="DokChampa"/>
-        <a:font script="Sinh" typeface="Iskoola Pota"/>
-        <a:font script="Mong" typeface="Mongolian Baiti"/>
-        <a:font script="Viet" typeface="Times New Roman"/>
-        <a:font script="Uigh" typeface="Microsoft Uighur"/>
       </a:majorFont>
       <a:minorFont>
-        <a:latin typeface="Cambria"/>
+        <a:latin typeface="Cambria" pitchFamily="0" charset="1"/>
         <a:ea typeface=""/>
         <a:cs typeface=""/>
-        <a:font script="Jpan" typeface="ＭＳ 明朝"/>
-        <a:font script="Hang" typeface="맑은 고딕"/>
-        <a:font script="Hans" typeface="宋体"/>
-        <a:font script="Hant" typeface="新細明體"/>
-        <a:font script="Arab" typeface="Arial"/>
-        <a:font script="Hebr" typeface="Arial"/>
-        <a:font script="Thai" typeface="Cordia New"/>
-        <a:font script="Ethi" typeface="Nyala"/>
-        <a:font script="Beng" typeface="Vrinda"/>
-        <a:font script="Gujr" typeface="Shruti"/>
-        <a:font script="Khmr" typeface="DaunPenh"/>
-        <a:font script="Knda" typeface="Tunga"/>
-        <a:font script="Guru" typeface="Raavi"/>
-        <a:font script="Cans" typeface="Euphemia"/>
-        <a:font script="Cher" typeface="Plantagenet Cherokee"/>
-        <a:font script="Yiii" typeface="Microsoft Yi Baiti"/>
-        <a:font script="Tibt" typeface="Microsoft Himalaya"/>
-        <a:font script="Thaa" typeface="MV Boli"/>
-        <a:font script="Deva" typeface="Mangal"/>
-        <a:font script="Telu" typeface="Gautami"/>
-        <a:font script="Taml" typeface="Latha"/>
-        <a:font script="Syrc" typeface="Estrangelo Edessa"/>
-        <a:font script="Orya" typeface="Kalinga"/>
-        <a:font script="Mlym" typeface="Kartika"/>
-        <a:font script="Laoo" typeface="DokChampa"/>
-        <a:font script="Sinh" typeface="Iskoola Pota"/>
-        <a:font script="Mong" typeface="Mongolian Baiti"/>
-        <a:font script="Viet" typeface="Arial"/>
-        <a:font script="Uigh" typeface="Microsoft Uighur"/>
       </a:minorFont>
     </a:fontScheme>
-    <a:fmtScheme name="Office">
+    <a:fmtScheme>
       <a:fillStyleLst>
         <a:solidFill>
           <a:schemeClr val="phClr"/>
         </a:solidFill>
-        <a:gradFill rotWithShape="1">
+        <a:gradFill>
           <a:gsLst>
             <a:gs pos="0">
               <a:schemeClr val="phClr">
                 <a:tint val="50000"/>
-                <a:satMod val="300000"/>
               </a:schemeClr>
             </a:gs>
             <a:gs pos="35000">
               <a:schemeClr val="phClr">
                 <a:tint val="37000"/>
-                <a:satMod val="300000"/>
               </a:schemeClr>
             </a:gs>
             <a:gs pos="100000">
               <a:schemeClr val="phClr">
                 <a:tint val="15000"/>
-                <a:satMod val="350000"/>
               </a:schemeClr>
             </a:gs>
           </a:gsLst>
           <a:lin ang="16200000" scaled="1"/>
+          <a:tileRect l="0" t="0" r="0" b="0"/>
         </a:gradFill>
-        <a:gradFill rotWithShape="1">
+        <a:gradFill>
           <a:gsLst>
             <a:gs pos="0">
               <a:schemeClr val="phClr">
                 <a:tint val="100000"/>
                 <a:shade val="100000"/>
-                <a:satMod val="130000"/>
               </a:schemeClr>
             </a:gs>
             <a:gs pos="100000">
               <a:schemeClr val="phClr">
                 <a:tint val="50000"/>
                 <a:shade val="100000"/>
-                <a:satMod val="350000"/>
               </a:schemeClr>
             </a:gs>
           </a:gsLst>
           <a:lin ang="16200000" scaled="0"/>
+          <a:tileRect l="0" t="0" r="0" b="0"/>
         </a:gradFill>
       </a:fillStyleLst>
       <a:lnStyleLst>
         <a:ln w="9525" cap="flat" cmpd="sng" algn="ctr">
-          <a:solidFill>
-            <a:schemeClr val="phClr">
-              <a:shade val="95000"/>
-              <a:satMod val="105000"/>
-            </a:schemeClr>
-          </a:solidFill>
           <a:prstDash val="solid"/>
         </a:ln>
         <a:ln w="25400" cap="flat" cmpd="sng" algn="ctr">
-          <a:solidFill>
-            <a:schemeClr val="phClr"/>
-          </a:solidFill>
           <a:prstDash val="solid"/>
         </a:ln>
         <a:ln w="38100" cap="flat" cmpd="sng" algn="ctr">
-          <a:solidFill>
-            <a:schemeClr val="phClr"/>
-          </a:solidFill>
           <a:prstDash val="solid"/>
         </a:ln>
       </a:lnStyleLst>
       <a:effectStyleLst>
         <a:effectStyle>
-          <a:effectLst>
-            <a:outerShdw blurRad="40000" dist="20000" dir="5400000" rotWithShape="0">
-              <a:srgbClr val="000000">
-                <a:alpha val="38000"/>
-              </a:srgbClr>
-            </a:outerShdw>
-          </a:effectLst>
+          <a:effectLst/>
         </a:effectStyle>
         <a:effectStyle>
-          <a:effectLst>
-            <a:outerShdw blurRad="40000" dist="23000" dir="5400000" rotWithShape="0">
-              <a:srgbClr val="000000">
-                <a:alpha val="35000"/>
-              </a:srgbClr>
-            </a:outerShdw>
-          </a:effectLst>
+          <a:effectLst/>
         </a:effectStyle>
         <a:effectStyle>
-          <a:effectLst>
-            <a:outerShdw blurRad="40000" dist="23000" dir="5400000" rotWithShape="0">
-              <a:srgbClr val="000000">
-                <a:alpha val="35000"/>
-              </a:srgbClr>
-            </a:outerShdw>
-          </a:effectLst>
-          <a:scene3d>
-            <a:camera prst="orthographicFront">
-              <a:rot lat="0" lon="0" rev="0"/>
-            </a:camera>
-            <a:lightRig rig="threePt" dir="t">
-              <a:rot lat="0" lon="0" rev="1200000"/>
-            </a:lightRig>
-          </a:scene3d>
-          <a:sp3d>
-            <a:bevelT w="63500" h="25400"/>
-          </a:sp3d>
+          <a:effectLst/>
         </a:effectStyle>
       </a:effectStyleLst>
       <a:bgFillStyleLst>
         <a:solidFill>
           <a:schemeClr val="phClr"/>
         </a:solidFill>
-        <a:gradFill rotWithShape="1">
+        <a:gradFill>
           <a:gsLst>
             <a:gs pos="0">
               <a:schemeClr val="phClr">
                 <a:tint val="40000"/>
-                <a:satMod val="350000"/>
               </a:schemeClr>
             </a:gs>
             <a:gs pos="40000">
               <a:schemeClr val="phClr">
                 <a:tint val="45000"/>
                 <a:shade val="99000"/>
-                <a:satMod val="350000"/>
               </a:schemeClr>
             </a:gs>
             <a:gs pos="100000">
               <a:schemeClr val="phClr">
                 <a:shade val="20000"/>
-                <a:satMod val="255000"/>
               </a:schemeClr>
             </a:gs>
           </a:gsLst>
           <a:path path="circle">
             <a:fillToRect l="50000" t="-80000" r="50000" b="180000"/>
           </a:path>
+          <a:tileRect l="0" t="0" r="0" b="0"/>
         </a:gradFill>
-        <a:gradFill rotWithShape="1">
+        <a:gradFill>
           <a:gsLst>
             <a:gs pos="0">
               <a:schemeClr val="phClr">
                 <a:tint val="80000"/>
-                <a:satMod val="300000"/>
               </a:schemeClr>
             </a:gs>
             <a:gs pos="100000">
               <a:schemeClr val="phClr">
                 <a:shade val="30000"/>
-                <a:satMod val="200000"/>
               </a:schemeClr>
             </a:gs>
           </a:gsLst>
           <a:path path="circle">
             <a:fillToRect l="50000" t="50000" r="50000" b="50000"/>
           </a:path>
+          <a:tileRect l="0" t="0" r="0" b="0"/>
         </a:gradFill>
       </a:bgFillStyleLst>
     </a:fmtScheme>
   </a:themeElements>
-  <a:objectDefaults>
-    <a:spDef>
-      <a:spPr/>
-      <a:bodyPr/>
-      <a:lstStyle/>
-      <a:style>
-        <a:lnRef idx="1">
-          <a:schemeClr val="accent1"/>
-        </a:lnRef>
-        <a:fillRef idx="3">
-          <a:schemeClr val="accent1"/>
-        </a:fillRef>
-        <a:effectRef idx="2">
-          <a:schemeClr val="accent1"/>
-        </a:effectRef>
-        <a:fontRef idx="minor">
-          <a:schemeClr val="lt1"/>
-        </a:fontRef>
-      </a:style>
-    </a:spDef>
-    <a:lnDef>
-      <a:spPr/>
-      <a:bodyPr/>
-      <a:lstStyle/>
-      <a:style>
-        <a:lnRef idx="2">
-          <a:schemeClr val="accent1"/>
-        </a:lnRef>
-        <a:fillRef idx="0">
-          <a:schemeClr val="accent1"/>
-        </a:fillRef>
-        <a:effectRef idx="1">
-          <a:schemeClr val="accent1"/>
-        </a:effectRef>
-        <a:fontRef idx="minor">
-          <a:schemeClr val="tx1"/>
-        </a:fontRef>
-      </a:style>
-    </a:lnDef>
-  </a:objectDefaults>
-  <a:extraClrSchemeLst/>
 </a:theme>
 </file>
</xml_diff>